<commit_message>
Færdig 2. udkast use case 1
</commit_message>
<xml_diff>
--- a/Kravspecifikation/Use case 1.docx
+++ b/Kravspecifikation/Use case 1.docx
@@ -71,7 +71,7 @@
                 <w:szCs w:val="22"/>
                 <w:lang w:eastAsia="ar-SA"/>
               </w:rPr>
-              <w:t>Installation</w:t>
+              <w:t>Forbind Body og Rock</w:t>
             </w:r>
           </w:p>
         </w:tc>
@@ -93,7 +93,6 @@
                 <w:lang w:eastAsia="ar-SA"/>
               </w:rPr>
             </w:pPr>
-            <w:proofErr w:type="spellStart"/>
             <w:r>
               <w:rPr>
                 <w:rFonts w:eastAsia="SimSun" w:cs="Calibri"/>
@@ -103,19 +102,7 @@
                 <w:szCs w:val="22"/>
                 <w:lang w:eastAsia="ar-SA"/>
               </w:rPr>
-              <w:t>Use</w:t>
-            </w:r>
-            <w:proofErr w:type="spellEnd"/>
-            <w:r>
-              <w:rPr>
-                <w:rFonts w:eastAsia="SimSun" w:cs="Calibri"/>
-                <w:b/>
-                <w:bCs/>
-                <w:kern w:val="1"/>
-                <w:szCs w:val="22"/>
-                <w:lang w:eastAsia="ar-SA"/>
-              </w:rPr>
-              <w:t xml:space="preserve"> Case ID</w:t>
+              <w:t>Use Case ID</w:t>
             </w:r>
           </w:p>
         </w:tc>
@@ -264,7 +251,7 @@
                 <w:szCs w:val="22"/>
                 <w:lang w:eastAsia="ar-SA"/>
               </w:rPr>
-              <w:t>Installatøren</w:t>
+              <w:t>Brugeren</w:t>
             </w:r>
           </w:p>
         </w:tc>
@@ -324,7 +311,7 @@
                 <w:szCs w:val="22"/>
                 <w:lang w:eastAsia="ar-SA"/>
               </w:rPr>
-              <w:t>Elektroniske enheder</w:t>
+              <w:t>Ingen</w:t>
             </w:r>
           </w:p>
         </w:tc>
@@ -384,7 +371,7 @@
                 <w:szCs w:val="22"/>
                 <w:lang w:eastAsia="ar-SA"/>
               </w:rPr>
-              <w:t>Installatøren</w:t>
+              <w:t>Brugeren</w:t>
             </w:r>
           </w:p>
         </w:tc>
@@ -443,7 +430,16 @@
                 <w:szCs w:val="22"/>
                 <w:lang w:eastAsia="ar-SA"/>
               </w:rPr>
-              <w:t xml:space="preserve">Installatøren har adgang til opsætnings-miljøet. </w:t>
+              <w:t>Brugeren har adgang til enhederne Body og Rock</w:t>
+            </w:r>
+            <w:r>
+              <w:rPr>
+                <w:rFonts w:eastAsia="SimSun" w:cs="Calibri"/>
+                <w:kern w:val="1"/>
+                <w:szCs w:val="22"/>
+                <w:lang w:eastAsia="ar-SA"/>
+              </w:rPr>
+              <w:t xml:space="preserve"> </w:t>
             </w:r>
           </w:p>
         </w:tc>
@@ -502,7 +498,7 @@
                 <w:szCs w:val="22"/>
                 <w:lang w:eastAsia="ar-SA"/>
               </w:rPr>
-              <w:t>Brugeren kan benytte systemet</w:t>
+              <w:t>Enhederne Body og Rock er forbundet og kan anvendes</w:t>
             </w:r>
           </w:p>
         </w:tc>
@@ -559,7 +555,7 @@
                 <w:szCs w:val="22"/>
                 <w:lang w:eastAsia="ar-SA"/>
               </w:rPr>
-              <w:t>Systemet er opsat og klar til brug</w:t>
+              <w:t>Enhederne Body og Rock er klar til brug</w:t>
             </w:r>
           </w:p>
         </w:tc>
@@ -655,19 +651,8 @@
                 <w:szCs w:val="22"/>
                 <w:lang w:eastAsia="ar-SA"/>
               </w:rPr>
-              <w:t xml:space="preserve">Installatøren opkobler systemets hovedenhed (CPLKK) til miljøets </w:t>
-            </w:r>
-            <w:proofErr w:type="spellStart"/>
-            <w:r>
-              <w:rPr>
-                <w:rFonts w:eastAsia="SimSun" w:cs="Calibri"/>
-                <w:kern w:val="1"/>
-                <w:szCs w:val="22"/>
-                <w:lang w:eastAsia="ar-SA"/>
-              </w:rPr>
-              <w:t>elnet</w:t>
-            </w:r>
-            <w:proofErr w:type="spellEnd"/>
+              <w:t>Body og Rock enheden tændes</w:t>
+            </w:r>
           </w:p>
           <w:p>
             <w:pPr>
@@ -685,47 +670,14 @@
                 <w:lang w:eastAsia="ar-SA"/>
               </w:rPr>
             </w:pPr>
-            <w:proofErr w:type="spellStart"/>
-            <w:r>
-              <w:rPr>
-                <w:rFonts w:eastAsia="SimSun" w:cs="Calibri"/>
-                <w:kern w:val="1"/>
-                <w:szCs w:val="22"/>
-                <w:lang w:eastAsia="ar-SA"/>
-              </w:rPr>
-              <w:t>Use</w:t>
-            </w:r>
-            <w:proofErr w:type="spellEnd"/>
-            <w:r>
-              <w:rPr>
-                <w:rFonts w:eastAsia="SimSun" w:cs="Calibri"/>
-                <w:kern w:val="1"/>
-                <w:szCs w:val="22"/>
-                <w:lang w:eastAsia="ar-SA"/>
-              </w:rPr>
-              <w:t xml:space="preserve"> case 2 ”Tilføj enhed” afvikles</w:t>
-            </w:r>
-          </w:p>
-          <w:p>
-            <w:pPr>
-              <w:suppressLineNumbers/>
-              <w:suppressAutoHyphens/>
-              <w:spacing w:after="160" w:line="256" w:lineRule="auto"/>
-              <w:rPr>
-                <w:rFonts w:eastAsia="SimSun" w:cs="Calibri"/>
-                <w:kern w:val="1"/>
-                <w:szCs w:val="22"/>
-                <w:lang w:eastAsia="ar-SA"/>
-              </w:rPr>
-            </w:pPr>
-            <w:r>
-              <w:rPr>
-                <w:rFonts w:eastAsia="SimSun" w:cs="Calibri"/>
-                <w:kern w:val="1"/>
-                <w:szCs w:val="22"/>
-                <w:lang w:eastAsia="ar-SA"/>
-              </w:rPr>
-              <w:t>[Undtagelse 2.a: Enhed kunne ikke tilføjes]</w:t>
+            <w:r>
+              <w:rPr>
+                <w:rFonts w:eastAsia="SimSun" w:cs="Calibri"/>
+                <w:kern w:val="1"/>
+                <w:szCs w:val="22"/>
+                <w:lang w:eastAsia="ar-SA"/>
+              </w:rPr>
+              <w:t>Menuen på Rock enheden fremkommer på display</w:t>
             </w:r>
           </w:p>
           <w:p>
@@ -751,7 +703,7 @@
                 <w:szCs w:val="22"/>
                 <w:lang w:eastAsia="ar-SA"/>
               </w:rPr>
-              <w:t>Trin 2 gentages efter behov</w:t>
+              <w:t>Menu valg ”Forbind enhed” vælges på touch displayet</w:t>
             </w:r>
           </w:p>
           <w:p>
@@ -777,8 +729,218 @@
                 <w:szCs w:val="22"/>
                 <w:lang w:eastAsia="ar-SA"/>
               </w:rPr>
-              <w:t>Installatøren installerer systemets styringssoftware på brugerens computer</w:t>
-            </w:r>
+              <w:t xml:space="preserve">Der søges efter Body enheden </w:t>
+            </w:r>
+          </w:p>
+          <w:p>
+            <w:pPr>
+              <w:numPr>
+                <w:ilvl w:val="0"/>
+                <w:numId w:val="1"/>
+              </w:numPr>
+              <w:suppressLineNumbers/>
+              <w:suppressAutoHyphens/>
+              <w:spacing w:after="160" w:line="256" w:lineRule="auto"/>
+              <w:rPr>
+                <w:rFonts w:eastAsia="SimSun" w:cs="Calibri"/>
+                <w:kern w:val="1"/>
+                <w:szCs w:val="22"/>
+                <w:lang w:eastAsia="ar-SA"/>
+              </w:rPr>
+            </w:pPr>
+            <w:r>
+              <w:rPr>
+                <w:rFonts w:eastAsia="SimSun" w:cs="Calibri"/>
+                <w:kern w:val="1"/>
+                <w:szCs w:val="22"/>
+                <w:lang w:eastAsia="ar-SA"/>
+              </w:rPr>
+              <w:t>Body enheden vælges på touch displayet</w:t>
+            </w:r>
+          </w:p>
+          <w:p>
+            <w:pPr>
+              <w:numPr>
+                <w:ilvl w:val="0"/>
+                <w:numId w:val="1"/>
+              </w:numPr>
+              <w:suppressLineNumbers/>
+              <w:suppressAutoHyphens/>
+              <w:spacing w:after="160" w:line="256" w:lineRule="auto"/>
+              <w:rPr>
+                <w:rFonts w:eastAsia="SimSun" w:cs="Calibri"/>
+                <w:kern w:val="1"/>
+                <w:szCs w:val="22"/>
+                <w:lang w:eastAsia="ar-SA"/>
+              </w:rPr>
+            </w:pPr>
+            <w:r>
+              <w:rPr>
+                <w:rFonts w:eastAsia="SimSun" w:cs="Calibri"/>
+                <w:kern w:val="1"/>
+                <w:szCs w:val="22"/>
+                <w:lang w:eastAsia="ar-SA"/>
+              </w:rPr>
+              <w:t>Body og Rock enheden forbindes vi</w:t>
+            </w:r>
+            <w:r>
+              <w:rPr>
+                <w:rFonts w:eastAsia="SimSun" w:cs="Calibri"/>
+                <w:kern w:val="1"/>
+                <w:szCs w:val="22"/>
+                <w:lang w:eastAsia="ar-SA"/>
+              </w:rPr>
+              <w:t>a</w:t>
+            </w:r>
+            <w:r>
+              <w:rPr>
+                <w:rFonts w:eastAsia="SimSun" w:cs="Calibri"/>
+                <w:kern w:val="1"/>
+                <w:szCs w:val="22"/>
+                <w:lang w:eastAsia="ar-SA"/>
+              </w:rPr>
+              <w:t xml:space="preserve"> trådløs kommunikation</w:t>
+            </w:r>
+          </w:p>
+          <w:p>
+            <w:pPr>
+              <w:numPr>
+                <w:ilvl w:val="0"/>
+                <w:numId w:val="1"/>
+              </w:numPr>
+              <w:suppressLineNumbers/>
+              <w:suppressAutoHyphens/>
+              <w:spacing w:after="160" w:line="256" w:lineRule="auto"/>
+              <w:rPr>
+                <w:rFonts w:eastAsia="SimSun" w:cs="Calibri"/>
+                <w:kern w:val="1"/>
+                <w:szCs w:val="22"/>
+                <w:lang w:eastAsia="ar-SA"/>
+              </w:rPr>
+            </w:pPr>
+            <w:r>
+              <w:rPr>
+                <w:rFonts w:eastAsia="SimSun" w:cs="Calibri"/>
+                <w:kern w:val="1"/>
+                <w:szCs w:val="22"/>
+                <w:lang w:eastAsia="ar-SA"/>
+              </w:rPr>
+              <w:t>Forbindelsen testes</w:t>
+            </w:r>
+          </w:p>
+          <w:p>
+            <w:pPr>
+              <w:suppressLineNumbers/>
+              <w:suppressAutoHyphens/>
+              <w:spacing w:after="160" w:line="256" w:lineRule="auto"/>
+              <w:rPr>
+                <w:rFonts w:eastAsia="SimSun" w:cs="Calibri"/>
+                <w:kern w:val="1"/>
+                <w:szCs w:val="22"/>
+                <w:lang w:eastAsia="ar-SA"/>
+              </w:rPr>
+            </w:pPr>
+            <w:r>
+              <w:rPr>
+                <w:rFonts w:eastAsia="SimSun" w:cs="Calibri"/>
+                <w:kern w:val="1"/>
+                <w:szCs w:val="22"/>
+                <w:lang w:eastAsia="ar-SA"/>
+              </w:rPr>
+              <w:t>[Undtagelse 7</w:t>
+            </w:r>
+            <w:r>
+              <w:rPr>
+                <w:rFonts w:eastAsia="SimSun" w:cs="Calibri"/>
+                <w:kern w:val="1"/>
+                <w:szCs w:val="22"/>
+                <w:lang w:eastAsia="ar-SA"/>
+              </w:rPr>
+              <w:t>.a: Enhederne kunne ikke forbindes]</w:t>
+            </w:r>
+          </w:p>
+          <w:p>
+            <w:pPr>
+              <w:pStyle w:val="Listeafsnit"/>
+              <w:numPr>
+                <w:ilvl w:val="0"/>
+                <w:numId w:val="1"/>
+              </w:numPr>
+              <w:suppressLineNumbers/>
+              <w:suppressAutoHyphens/>
+              <w:spacing w:after="160" w:line="256" w:lineRule="auto"/>
+              <w:rPr>
+                <w:rFonts w:eastAsia="SimSun" w:cs="Calibri"/>
+                <w:kern w:val="1"/>
+                <w:szCs w:val="22"/>
+                <w:lang w:eastAsia="ar-SA"/>
+              </w:rPr>
+            </w:pPr>
+            <w:r>
+              <w:rPr>
+                <w:rFonts w:eastAsia="SimSun" w:cs="Calibri"/>
+                <w:kern w:val="1"/>
+                <w:szCs w:val="22"/>
+                <w:lang w:eastAsia="ar-SA"/>
+              </w:rPr>
+              <w:t>Enhederne er forbundet og kan kommunikere via trådløs kommunikation</w:t>
+            </w:r>
+          </w:p>
+          <w:p>
+            <w:pPr>
+              <w:pStyle w:val="Listeafsnit"/>
+              <w:numPr>
+                <w:ilvl w:val="0"/>
+                <w:numId w:val="1"/>
+              </w:numPr>
+              <w:suppressLineNumbers/>
+              <w:suppressAutoHyphens/>
+              <w:spacing w:after="160" w:line="256" w:lineRule="auto"/>
+              <w:rPr>
+                <w:rFonts w:eastAsia="SimSun" w:cs="Calibri"/>
+                <w:kern w:val="1"/>
+                <w:szCs w:val="22"/>
+                <w:lang w:eastAsia="ar-SA"/>
+              </w:rPr>
+            </w:pPr>
+            <w:r>
+              <w:rPr>
+                <w:rFonts w:eastAsia="SimSun" w:cs="Calibri"/>
+                <w:kern w:val="1"/>
+                <w:szCs w:val="22"/>
+                <w:lang w:eastAsia="ar-SA"/>
+              </w:rPr>
+              <w:t>Besked om godkendt forbindelse fremkommer på skærmen</w:t>
+            </w:r>
+          </w:p>
+          <w:p>
+            <w:pPr>
+              <w:pStyle w:val="Listeafsnit"/>
+              <w:numPr>
+                <w:ilvl w:val="0"/>
+                <w:numId w:val="1"/>
+              </w:numPr>
+              <w:suppressLineNumbers/>
+              <w:suppressAutoHyphens/>
+              <w:spacing w:after="160" w:line="256" w:lineRule="auto"/>
+              <w:rPr>
+                <w:rFonts w:eastAsia="SimSun" w:cs="Calibri"/>
+                <w:kern w:val="1"/>
+                <w:szCs w:val="22"/>
+                <w:lang w:eastAsia="ar-SA"/>
+              </w:rPr>
+            </w:pPr>
+            <w:r>
+              <w:rPr>
+                <w:rFonts w:eastAsia="SimSun" w:cs="Calibri"/>
+                <w:kern w:val="1"/>
+                <w:szCs w:val="22"/>
+                <w:lang w:eastAsia="ar-SA"/>
+              </w:rPr>
+              <w:t>Der vendes tilbage til menuen på Rock enheden</w:t>
+            </w:r>
+            <w:bookmarkStart w:id="0" w:name="_GoBack"/>
+            <w:bookmarkEnd w:id="0"/>
           </w:p>
         </w:tc>
       </w:tr>
@@ -869,7 +1031,52 @@
                 <w:szCs w:val="22"/>
                 <w:lang w:eastAsia="ar-SA"/>
               </w:rPr>
-              <w:t>[Undtagelse 2.a: Enhed kunne ikke tilføjes]</w:t>
+              <w:t>[Undtagelse 7</w:t>
+            </w:r>
+            <w:r>
+              <w:rPr>
+                <w:rFonts w:eastAsia="SimSun" w:cs="Calibri"/>
+                <w:kern w:val="1"/>
+                <w:szCs w:val="22"/>
+                <w:lang w:eastAsia="ar-SA"/>
+              </w:rPr>
+              <w:t>.a: Enhed</w:t>
+            </w:r>
+            <w:r>
+              <w:rPr>
+                <w:rFonts w:eastAsia="SimSun" w:cs="Calibri"/>
+                <w:kern w:val="1"/>
+                <w:szCs w:val="22"/>
+                <w:lang w:eastAsia="ar-SA"/>
+              </w:rPr>
+              <w:t>erne</w:t>
+            </w:r>
+            <w:r>
+              <w:rPr>
+                <w:rFonts w:eastAsia="SimSun" w:cs="Calibri"/>
+                <w:kern w:val="1"/>
+                <w:szCs w:val="22"/>
+                <w:lang w:eastAsia="ar-SA"/>
+              </w:rPr>
+              <w:t xml:space="preserve"> kunne ikke </w:t>
+            </w:r>
+            <w:r>
+              <w:rPr>
+                <w:rFonts w:eastAsia="SimSun" w:cs="Calibri"/>
+                <w:kern w:val="1"/>
+                <w:szCs w:val="22"/>
+                <w:lang w:eastAsia="ar-SA"/>
+              </w:rPr>
+              <w:t>forbindes</w:t>
+            </w:r>
+            <w:r>
+              <w:rPr>
+                <w:rFonts w:eastAsia="SimSun" w:cs="Calibri"/>
+                <w:kern w:val="1"/>
+                <w:szCs w:val="22"/>
+                <w:lang w:eastAsia="ar-SA"/>
+              </w:rPr>
+              <w:t>]</w:t>
             </w:r>
           </w:p>
           <w:p>
@@ -896,16 +1103,13 @@
                 <w:lang w:eastAsia="ar-SA"/>
               </w:rPr>
               <w:tab/>
-              <w:t>Installatøren fejlfinder punkt 1-2, og der kan fortsættes fra punkt 2</w:t>
+              <w:t>Brugeren fejlfinder på enhederne og Use case 1 køres videre fra punkt 2</w:t>
             </w:r>
           </w:p>
         </w:tc>
       </w:tr>
     </w:tbl>
-    <w:p>
-      <w:bookmarkStart w:id="0" w:name="_GoBack"/>
-      <w:bookmarkEnd w:id="0"/>
-    </w:p>
+    <w:p/>
     <w:sectPr>
       <w:pgSz w:w="11906" w:h="16838"/>
       <w:pgMar w:top="1701" w:right="1134" w:bottom="1701" w:left="1134" w:header="708" w:footer="708" w:gutter="0"/>
@@ -1616,6 +1820,17 @@
       </w:tblCellMar>
     </w:tblPr>
   </w:style>
+  <w:style w:type="paragraph" w:styleId="Listeafsnit">
+    <w:name w:val="List Paragraph"/>
+    <w:basedOn w:val="Normal"/>
+    <w:uiPriority w:val="34"/>
+    <w:qFormat/>
+    <w:rsid w:val="00D400F3"/>
+    <w:pPr>
+      <w:ind w:left="720"/>
+      <w:contextualSpacing/>
+    </w:pPr>
+  </w:style>
 </w:styles>
 </file>
 
@@ -1878,4 +2093,16 @@
     </a:ext>
   </a:extLst>
 </a:theme>
+</file>
+
+<file path=customXml/item1.xml><?xml version="1.0" encoding="utf-8"?>
+<b:Sources xmlns:b="http://schemas.openxmlformats.org/officeDocument/2006/bibliography" xmlns="http://schemas.openxmlformats.org/officeDocument/2006/bibliography" SelectedStyle="\apasixtheditionofficeonline.xsl" StyleName="APA" Version="6"/>
+</file>
+
+<file path=customXml/itemProps1.xml><?xml version="1.0" encoding="utf-8"?>
+<ds:datastoreItem xmlns:ds="http://schemas.openxmlformats.org/officeDocument/2006/customXml" ds:itemID="{66CCCC35-17C2-4D2D-B4E8-0A37DC488AE9}">
+  <ds:schemaRefs>
+    <ds:schemaRef ds:uri="http://schemas.openxmlformats.org/officeDocument/2006/bibliography"/>
+  </ds:schemaRefs>
+</ds:datastoreItem>
 </file>
</xml_diff>

<commit_message>
Internt review af use case 1
</commit_message>
<xml_diff>
--- a/Kravspecifikation/Use case 1.docx
+++ b/Kravspecifikation/Use case 1.docx
@@ -93,6 +93,7 @@
                 <w:lang w:eastAsia="ar-SA"/>
               </w:rPr>
             </w:pPr>
+            <w:proofErr w:type="spellStart"/>
             <w:r>
               <w:rPr>
                 <w:rFonts w:eastAsia="SimSun" w:cs="Calibri"/>
@@ -102,7 +103,19 @@
                 <w:szCs w:val="22"/>
                 <w:lang w:eastAsia="ar-SA"/>
               </w:rPr>
-              <w:t>Use Case ID</w:t>
+              <w:t>Use</w:t>
+            </w:r>
+            <w:proofErr w:type="spellEnd"/>
+            <w:r>
+              <w:rPr>
+                <w:rFonts w:eastAsia="SimSun" w:cs="Calibri"/>
+                <w:b/>
+                <w:bCs/>
+                <w:kern w:val="1"/>
+                <w:szCs w:val="22"/>
+                <w:lang w:eastAsia="ar-SA"/>
+              </w:rPr>
+              <w:t xml:space="preserve"> Case ID</w:t>
             </w:r>
           </w:p>
         </w:tc>
@@ -402,7 +415,7 @@
                 <w:szCs w:val="22"/>
                 <w:lang w:eastAsia="ar-SA"/>
               </w:rPr>
-              <w:t>Forudsætninger</w:t>
+              <w:t>Prækondition</w:t>
             </w:r>
           </w:p>
         </w:tc>
@@ -430,7 +443,7 @@
                 <w:szCs w:val="22"/>
                 <w:lang w:eastAsia="ar-SA"/>
               </w:rPr>
-              <w:t>Brugeren har adgang til enhederne Body og Rock</w:t>
+              <w:t>Brugeren har adgang til Body og Rock</w:t>
             </w:r>
             <w:r>
               <w:rPr>
@@ -498,7 +511,25 @@
                 <w:szCs w:val="22"/>
                 <w:lang w:eastAsia="ar-SA"/>
               </w:rPr>
-              <w:t>Enhederne Body og Rock er forbundet og kan anvendes</w:t>
+              <w:t>Body og Rock er forbund</w:t>
+            </w:r>
+            <w:r>
+              <w:rPr>
+                <w:rFonts w:eastAsia="SimSun" w:cs="Calibri"/>
+                <w:kern w:val="1"/>
+                <w:szCs w:val="22"/>
+                <w:lang w:eastAsia="ar-SA"/>
+              </w:rPr>
+              <w:t>ne</w:t>
+            </w:r>
+            <w:r>
+              <w:rPr>
+                <w:rFonts w:eastAsia="SimSun" w:cs="Calibri"/>
+                <w:kern w:val="1"/>
+                <w:szCs w:val="22"/>
+                <w:lang w:eastAsia="ar-SA"/>
+              </w:rPr>
+              <w:t xml:space="preserve"> og kan anvendes</w:t>
             </w:r>
           </w:p>
         </w:tc>
@@ -529,7 +560,7 @@
                 <w:szCs w:val="22"/>
                 <w:lang w:eastAsia="ar-SA"/>
               </w:rPr>
-              <w:t>Mål</w:t>
+              <w:t>Postkondition</w:t>
             </w:r>
           </w:p>
         </w:tc>
@@ -555,7 +586,7 @@
                 <w:szCs w:val="22"/>
                 <w:lang w:eastAsia="ar-SA"/>
               </w:rPr>
-              <w:t>Enhederne Body og Rock er klar til brug</w:t>
+              <w:t>Body og Rock er klar til brug</w:t>
             </w:r>
           </w:p>
         </w:tc>
@@ -651,7 +682,7 @@
                 <w:szCs w:val="22"/>
                 <w:lang w:eastAsia="ar-SA"/>
               </w:rPr>
-              <w:t>Body og Rock enheden tændes</w:t>
+              <w:t>Brugeren tænder Body og Rock</w:t>
             </w:r>
           </w:p>
           <w:p>
@@ -677,7 +708,7 @@
                 <w:szCs w:val="22"/>
                 <w:lang w:eastAsia="ar-SA"/>
               </w:rPr>
-              <w:t>Menuen på Rock enheden fremkommer på display</w:t>
+              <w:t>Systemet viser menuen på Rocks display</w:t>
             </w:r>
           </w:p>
           <w:p>
@@ -703,7 +734,7 @@
                 <w:szCs w:val="22"/>
                 <w:lang w:eastAsia="ar-SA"/>
               </w:rPr>
-              <w:t>Menu valg ”Forbind enhed” vælges på touch displayet</w:t>
+              <w:t>Brugeren vælger ”Forbind enhed” på touch displayet</w:t>
             </w:r>
           </w:p>
           <w:p>
@@ -729,7 +760,34 @@
                 <w:szCs w:val="22"/>
                 <w:lang w:eastAsia="ar-SA"/>
               </w:rPr>
-              <w:t xml:space="preserve">Der søges efter Body enheden </w:t>
+              <w:t xml:space="preserve">Rock </w:t>
+            </w:r>
+            <w:r>
+              <w:rPr>
+                <w:rFonts w:eastAsia="SimSun" w:cs="Calibri"/>
+                <w:kern w:val="1"/>
+                <w:szCs w:val="22"/>
+                <w:lang w:eastAsia="ar-SA"/>
+              </w:rPr>
+              <w:t>søge</w:t>
+            </w:r>
+            <w:r>
+              <w:rPr>
+                <w:rFonts w:eastAsia="SimSun" w:cs="Calibri"/>
+                <w:kern w:val="1"/>
+                <w:szCs w:val="22"/>
+                <w:lang w:eastAsia="ar-SA"/>
+              </w:rPr>
+              <w:t xml:space="preserve">r </w:t>
+            </w:r>
+            <w:r>
+              <w:rPr>
+                <w:rFonts w:eastAsia="SimSun" w:cs="Calibri"/>
+                <w:kern w:val="1"/>
+                <w:szCs w:val="22"/>
+                <w:lang w:eastAsia="ar-SA"/>
+              </w:rPr>
+              <w:t xml:space="preserve">efter Body </w:t>
             </w:r>
           </w:p>
           <w:p>
@@ -755,7 +813,7 @@
                 <w:szCs w:val="22"/>
                 <w:lang w:eastAsia="ar-SA"/>
               </w:rPr>
-              <w:t>Body enheden vælges på touch displayet</w:t>
+              <w:t>Brugeren vælger Body på touch displayet</w:t>
             </w:r>
           </w:p>
           <w:p>
@@ -781,73 +839,38 @@
                 <w:szCs w:val="22"/>
                 <w:lang w:eastAsia="ar-SA"/>
               </w:rPr>
-              <w:t>Body og Rock enheden forbindes vi</w:t>
-            </w:r>
-            <w:r>
-              <w:rPr>
-                <w:rFonts w:eastAsia="SimSun" w:cs="Calibri"/>
-                <w:kern w:val="1"/>
-                <w:szCs w:val="22"/>
-                <w:lang w:eastAsia="ar-SA"/>
-              </w:rPr>
-              <w:t>a</w:t>
-            </w:r>
-            <w:r>
-              <w:rPr>
-                <w:rFonts w:eastAsia="SimSun" w:cs="Calibri"/>
-                <w:kern w:val="1"/>
-                <w:szCs w:val="22"/>
-                <w:lang w:eastAsia="ar-SA"/>
-              </w:rPr>
-              <w:t xml:space="preserve"> trådløs kommunikation</w:t>
-            </w:r>
-          </w:p>
-          <w:p>
-            <w:pPr>
-              <w:numPr>
-                <w:ilvl w:val="0"/>
-                <w:numId w:val="1"/>
-              </w:numPr>
-              <w:suppressLineNumbers/>
-              <w:suppressAutoHyphens/>
-              <w:spacing w:after="160" w:line="256" w:lineRule="auto"/>
-              <w:rPr>
-                <w:rFonts w:eastAsia="SimSun" w:cs="Calibri"/>
-                <w:kern w:val="1"/>
-                <w:szCs w:val="22"/>
-                <w:lang w:eastAsia="ar-SA"/>
-              </w:rPr>
-            </w:pPr>
-            <w:r>
-              <w:rPr>
-                <w:rFonts w:eastAsia="SimSun" w:cs="Calibri"/>
-                <w:kern w:val="1"/>
-                <w:szCs w:val="22"/>
-                <w:lang w:eastAsia="ar-SA"/>
-              </w:rPr>
-              <w:t>Forbindelsen testes</w:t>
-            </w:r>
-          </w:p>
-          <w:p>
-            <w:pPr>
-              <w:suppressLineNumbers/>
-              <w:suppressAutoHyphens/>
-              <w:spacing w:after="160" w:line="256" w:lineRule="auto"/>
-              <w:rPr>
-                <w:rFonts w:eastAsia="SimSun" w:cs="Calibri"/>
-                <w:kern w:val="1"/>
-                <w:szCs w:val="22"/>
-                <w:lang w:eastAsia="ar-SA"/>
-              </w:rPr>
-            </w:pPr>
-            <w:r>
-              <w:rPr>
-                <w:rFonts w:eastAsia="SimSun" w:cs="Calibri"/>
-                <w:kern w:val="1"/>
-                <w:szCs w:val="22"/>
-                <w:lang w:eastAsia="ar-SA"/>
-              </w:rPr>
-              <w:t>[Undtagelse 7</w:t>
+              <w:t>Systemet forsøger at oprette forbindelse mellem Body og Rock</w:t>
+            </w:r>
+          </w:p>
+          <w:p>
+            <w:pPr>
+              <w:suppressLineNumbers/>
+              <w:suppressAutoHyphens/>
+              <w:spacing w:after="160" w:line="256" w:lineRule="auto"/>
+              <w:rPr>
+                <w:rFonts w:eastAsia="SimSun" w:cs="Calibri"/>
+                <w:kern w:val="1"/>
+                <w:szCs w:val="22"/>
+                <w:lang w:eastAsia="ar-SA"/>
+              </w:rPr>
+            </w:pPr>
+            <w:r>
+              <w:rPr>
+                <w:rFonts w:eastAsia="SimSun" w:cs="Calibri"/>
+                <w:kern w:val="1"/>
+                <w:szCs w:val="22"/>
+                <w:lang w:eastAsia="ar-SA"/>
+              </w:rPr>
+              <w:t xml:space="preserve">[Undtagelse </w:t>
+            </w:r>
+            <w:r>
+              <w:rPr>
+                <w:rFonts w:eastAsia="SimSun" w:cs="Calibri"/>
+                <w:kern w:val="1"/>
+                <w:szCs w:val="22"/>
+                <w:lang w:eastAsia="ar-SA"/>
+              </w:rPr>
+              <w:t>6</w:t>
             </w:r>
             <w:r>
               <w:rPr>
@@ -868,22 +891,49 @@
               </w:numPr>
               <w:suppressLineNumbers/>
               <w:suppressAutoHyphens/>
-              <w:spacing w:after="160" w:line="256" w:lineRule="auto"/>
-              <w:rPr>
-                <w:rFonts w:eastAsia="SimSun" w:cs="Calibri"/>
-                <w:kern w:val="1"/>
-                <w:szCs w:val="22"/>
-                <w:lang w:eastAsia="ar-SA"/>
-              </w:rPr>
-            </w:pPr>
-            <w:r>
-              <w:rPr>
-                <w:rFonts w:eastAsia="SimSun" w:cs="Calibri"/>
-                <w:kern w:val="1"/>
-                <w:szCs w:val="22"/>
-                <w:lang w:eastAsia="ar-SA"/>
-              </w:rPr>
-              <w:t>Enhederne er forbundet og kan kommunikere via trådløs kommunikation</w:t>
+              <w:spacing w:after="160" w:line="360" w:lineRule="auto"/>
+              <w:rPr>
+                <w:rFonts w:eastAsia="SimSun" w:cs="Calibri"/>
+                <w:kern w:val="1"/>
+                <w:szCs w:val="22"/>
+                <w:lang w:eastAsia="ar-SA"/>
+              </w:rPr>
+            </w:pPr>
+            <w:r>
+              <w:rPr>
+                <w:rFonts w:eastAsia="SimSun" w:cs="Calibri"/>
+                <w:kern w:val="1"/>
+                <w:szCs w:val="22"/>
+                <w:lang w:eastAsia="ar-SA"/>
+              </w:rPr>
+              <w:t>Systemet giver b</w:t>
+            </w:r>
+            <w:r>
+              <w:rPr>
+                <w:rFonts w:eastAsia="SimSun" w:cs="Calibri"/>
+                <w:kern w:val="1"/>
+                <w:szCs w:val="22"/>
+                <w:lang w:eastAsia="ar-SA"/>
+              </w:rPr>
+              <w:t>esked om godkendt forbindelse</w:t>
+            </w:r>
+            <w:r>
+              <w:rPr>
+                <w:rFonts w:eastAsia="SimSun" w:cs="Calibri"/>
+                <w:kern w:val="1"/>
+                <w:szCs w:val="22"/>
+                <w:lang w:eastAsia="ar-SA"/>
+              </w:rPr>
+              <w:t xml:space="preserve"> på displayet</w:t>
+            </w:r>
+            <w:r>
+              <w:rPr>
+                <w:rFonts w:eastAsia="SimSun" w:cs="Calibri"/>
+                <w:kern w:val="1"/>
+                <w:szCs w:val="22"/>
+                <w:lang w:eastAsia="ar-SA"/>
+              </w:rPr>
+              <w:t xml:space="preserve"> </w:t>
             </w:r>
           </w:p>
           <w:p>
@@ -895,52 +945,23 @@
               </w:numPr>
               <w:suppressLineNumbers/>
               <w:suppressAutoHyphens/>
-              <w:spacing w:after="160" w:line="256" w:lineRule="auto"/>
-              <w:rPr>
-                <w:rFonts w:eastAsia="SimSun" w:cs="Calibri"/>
-                <w:kern w:val="1"/>
-                <w:szCs w:val="22"/>
-                <w:lang w:eastAsia="ar-SA"/>
-              </w:rPr>
-            </w:pPr>
-            <w:r>
-              <w:rPr>
-                <w:rFonts w:eastAsia="SimSun" w:cs="Calibri"/>
-                <w:kern w:val="1"/>
-                <w:szCs w:val="22"/>
-                <w:lang w:eastAsia="ar-SA"/>
-              </w:rPr>
-              <w:t>Besked om godkendt forbindelse fremkommer på skærmen</w:t>
-            </w:r>
-          </w:p>
-          <w:p>
-            <w:pPr>
-              <w:pStyle w:val="Listeafsnit"/>
-              <w:numPr>
-                <w:ilvl w:val="0"/>
-                <w:numId w:val="1"/>
-              </w:numPr>
-              <w:suppressLineNumbers/>
-              <w:suppressAutoHyphens/>
-              <w:spacing w:after="160" w:line="256" w:lineRule="auto"/>
-              <w:rPr>
-                <w:rFonts w:eastAsia="SimSun" w:cs="Calibri"/>
-                <w:kern w:val="1"/>
-                <w:szCs w:val="22"/>
-                <w:lang w:eastAsia="ar-SA"/>
-              </w:rPr>
-            </w:pPr>
-            <w:r>
-              <w:rPr>
-                <w:rFonts w:eastAsia="SimSun" w:cs="Calibri"/>
-                <w:kern w:val="1"/>
-                <w:szCs w:val="22"/>
-                <w:lang w:eastAsia="ar-SA"/>
-              </w:rPr>
-              <w:t>Der vendes tilbage til menuen på Rock enheden</w:t>
-            </w:r>
-            <w:bookmarkStart w:id="0" w:name="_GoBack"/>
-            <w:bookmarkEnd w:id="0"/>
+              <w:spacing w:after="160" w:line="360" w:lineRule="auto"/>
+              <w:rPr>
+                <w:rFonts w:eastAsia="SimSun" w:cs="Calibri"/>
+                <w:kern w:val="1"/>
+                <w:szCs w:val="22"/>
+                <w:lang w:eastAsia="ar-SA"/>
+              </w:rPr>
+            </w:pPr>
+            <w:r>
+              <w:rPr>
+                <w:rFonts w:eastAsia="SimSun" w:cs="Calibri"/>
+                <w:kern w:val="1"/>
+                <w:szCs w:val="22"/>
+                <w:lang w:eastAsia="ar-SA"/>
+              </w:rPr>
+              <w:t>Systemet returnerer til hovedmenu og dermed afsluttes UC1</w:t>
+            </w:r>
           </w:p>
         </w:tc>
       </w:tr>
@@ -1031,7 +1052,16 @@
                 <w:szCs w:val="22"/>
                 <w:lang w:eastAsia="ar-SA"/>
               </w:rPr>
-              <w:t>[Undtagelse 7</w:t>
+              <w:t xml:space="preserve">[Undtagelse </w:t>
+            </w:r>
+            <w:r>
+              <w:rPr>
+                <w:rFonts w:eastAsia="SimSun" w:cs="Calibri"/>
+                <w:kern w:val="1"/>
+                <w:szCs w:val="22"/>
+                <w:lang w:eastAsia="ar-SA"/>
+              </w:rPr>
+              <w:t>6</w:t>
             </w:r>
             <w:r>
               <w:rPr>
@@ -1103,7 +1133,89 @@
                 <w:lang w:eastAsia="ar-SA"/>
               </w:rPr>
               <w:tab/>
-              <w:t>Brugeren fejlfinder på enhederne og Use case 1 køres videre fra punkt 2</w:t>
+            </w:r>
+            <w:r>
+              <w:rPr>
+                <w:rFonts w:eastAsia="SimSun" w:cs="Calibri"/>
+                <w:kern w:val="1"/>
+                <w:szCs w:val="22"/>
+                <w:lang w:eastAsia="ar-SA"/>
+              </w:rPr>
+              <w:t>1. Systemet giver besked om ikke oprettet forbindelse på displayet</w:t>
+            </w:r>
+          </w:p>
+          <w:p>
+            <w:pPr>
+              <w:numPr>
+                <w:ilvl w:val="0"/>
+                <w:numId w:val="2"/>
+              </w:numPr>
+              <w:suppressLineNumbers/>
+              <w:suppressAutoHyphens/>
+              <w:spacing w:after="160" w:line="256" w:lineRule="auto"/>
+              <w:rPr>
+                <w:rFonts w:eastAsia="SimSun" w:cs="Calibri"/>
+                <w:kern w:val="1"/>
+                <w:szCs w:val="22"/>
+                <w:lang w:eastAsia="ar-SA"/>
+              </w:rPr>
+            </w:pPr>
+            <w:r>
+              <w:rPr>
+                <w:rFonts w:eastAsia="SimSun" w:cs="Calibri"/>
+                <w:kern w:val="1"/>
+                <w:szCs w:val="22"/>
+                <w:lang w:eastAsia="ar-SA"/>
+              </w:rPr>
+              <w:tab/>
+              <w:t xml:space="preserve">2. </w:t>
+            </w:r>
+            <w:r>
+              <w:rPr>
+                <w:rFonts w:eastAsia="SimSun" w:cs="Calibri"/>
+                <w:kern w:val="1"/>
+                <w:szCs w:val="22"/>
+                <w:lang w:eastAsia="ar-SA"/>
+              </w:rPr>
+              <w:t xml:space="preserve">Brugeren fejlfinder på enhederne og </w:t>
+            </w:r>
+            <w:r>
+              <w:rPr>
+                <w:rFonts w:eastAsia="SimSun" w:cs="Calibri"/>
+                <w:kern w:val="1"/>
+                <w:szCs w:val="22"/>
+                <w:lang w:eastAsia="ar-SA"/>
+              </w:rPr>
+              <w:t xml:space="preserve">der fortsættes fra </w:t>
+            </w:r>
+            <w:r>
+              <w:rPr>
+                <w:rFonts w:eastAsia="SimSun" w:cs="Calibri"/>
+                <w:kern w:val="1"/>
+                <w:szCs w:val="22"/>
+                <w:lang w:eastAsia="ar-SA"/>
+              </w:rPr>
+              <w:t>punkt 2</w:t>
+            </w:r>
+            <w:r>
+              <w:rPr>
+                <w:rFonts w:eastAsia="SimSun" w:cs="Calibri"/>
+                <w:kern w:val="1"/>
+                <w:szCs w:val="22"/>
+                <w:lang w:eastAsia="ar-SA"/>
+              </w:rPr>
+              <w:t xml:space="preserve"> i hovedscenariet</w:t>
+            </w:r>
+            <w:bookmarkStart w:id="0" w:name="_GoBack"/>
+            <w:bookmarkEnd w:id="0"/>
+            <w:r>
+              <w:rPr>
+                <w:rFonts w:eastAsia="SimSun" w:cs="Calibri"/>
+                <w:kern w:val="1"/>
+                <w:szCs w:val="22"/>
+                <w:lang w:eastAsia="ar-SA"/>
+              </w:rPr>
+              <w:t xml:space="preserve"> </w:t>
             </w:r>
           </w:p>
         </w:tc>
@@ -2100,7 +2212,7 @@
 </file>
 
 <file path=customXml/itemProps1.xml><?xml version="1.0" encoding="utf-8"?>
-<ds:datastoreItem xmlns:ds="http://schemas.openxmlformats.org/officeDocument/2006/customXml" ds:itemID="{66CCCC35-17C2-4D2D-B4E8-0A37DC488AE9}">
+<ds:datastoreItem xmlns:ds="http://schemas.openxmlformats.org/officeDocument/2006/customXml" ds:itemID="{357378BD-FACB-4EFA-A2CC-B76550578682}">
   <ds:schemaRefs>
     <ds:schemaRef ds:uri="http://schemas.openxmlformats.org/officeDocument/2006/bibliography"/>
   </ds:schemaRefs>

</xml_diff>